<commit_message>
Second submission for smartcab, includes changes from first review.
</commit_message>
<xml_diff>
--- a/projects/smartcab/Training a Smartcab.docx
+++ b/projects/smartcab/Training a Smartcab.docx
@@ -427,7 +427,76 @@
         <w:rPr>
           <w:rFonts w:ascii="Times New Roman" w:hAnsi="Times New Roman" w:cs="Times New Roman"/>
         </w:rPr>
-        <w:t>Relevant factors to consider:</w:t>
+        <w:t xml:space="preserve">In our driving environment, the goal of the smartcab is to get to the target destination in the shortest amount of time while obeying all the rules of the road.  In order to do this, the car must have certain </w:t>
+      </w:r>
+      <w:r>
+        <w:rPr>
+          <w:rFonts w:ascii="Times New Roman" w:hAnsi="Times New Roman" w:cs="Times New Roman"/>
+        </w:rPr>
+        <w:t>amount of minimum information</w:t>
+      </w:r>
+      <w:r>
+        <w:rPr>
+          <w:rFonts w:ascii="Times New Roman" w:hAnsi="Times New Roman" w:cs="Times New Roman"/>
+        </w:rPr>
+        <w:t>.</w:t>
+      </w:r>
+      <w:r>
+        <w:rPr>
+          <w:rFonts w:ascii="Times New Roman" w:hAnsi="Times New Roman" w:cs="Times New Roman"/>
+        </w:rPr>
+        <w:t xml:space="preserve">  For instance, in order to find out the direction we need some sort of heading, this is provided by the waypoint dictated by the planner.  </w:t>
+      </w:r>
+      <w:r>
+        <w:rPr>
+          <w:rFonts w:ascii="Times New Roman" w:hAnsi="Times New Roman" w:cs="Times New Roman"/>
+        </w:rPr>
+        <w:t xml:space="preserve">Once we have this heading, we don’t require information on how far the target is or which way we are headed, the appropriate move is to follow this heading and the smartcab should learn to do so.  </w:t>
+      </w:r>
+      <w:bookmarkStart w:id="0" w:name="_GoBack"/>
+      <w:bookmarkEnd w:id="0"/>
+      <w:r>
+        <w:rPr>
+          <w:rFonts w:ascii="Times New Roman" w:hAnsi="Times New Roman" w:cs="Times New Roman"/>
+        </w:rPr>
+        <w:t xml:space="preserve">Next, we require information on the traffic lights at the relevant intersection so that the cab can determine whether to proceed or wait.  Finally, we need information </w:t>
+      </w:r>
+      <w:r>
+        <w:rPr>
+          <w:rFonts w:ascii="Times New Roman" w:hAnsi="Times New Roman" w:cs="Times New Roman"/>
+        </w:rPr>
+        <w:t xml:space="preserve">on other traffic that may be present at the same intersection.  For </w:t>
+      </w:r>
+      <w:r>
+        <w:rPr>
+          <w:rFonts w:ascii="Times New Roman" w:hAnsi="Times New Roman" w:cs="Times New Roman"/>
+        </w:rPr>
+        <w:lastRenderedPageBreak/>
+        <w:t>instance, if we are to make a left and there is an oncoming vehicle going straight through, we need to yield.  Similar exceptions apply to making a right turn on a red or if the o</w:t>
+      </w:r>
+      <w:r>
+        <w:rPr>
+          <w:rFonts w:ascii="Times New Roman" w:hAnsi="Times New Roman" w:cs="Times New Roman"/>
+        </w:rPr>
+        <w:t>ncoming car was turning right.  As a result, so far the r</w:t>
+      </w:r>
+      <w:r>
+        <w:rPr>
+          <w:rFonts w:ascii="Times New Roman" w:hAnsi="Times New Roman" w:cs="Times New Roman"/>
+        </w:rPr>
+        <w:t>elevant factors to consider</w:t>
+      </w:r>
+      <w:r>
+        <w:rPr>
+          <w:rFonts w:ascii="Times New Roman" w:hAnsi="Times New Roman" w:cs="Times New Roman"/>
+        </w:rPr>
+        <w:t xml:space="preserve"> include</w:t>
+      </w:r>
+      <w:r>
+        <w:rPr>
+          <w:rFonts w:ascii="Times New Roman" w:hAnsi="Times New Roman" w:cs="Times New Roman"/>
+        </w:rPr>
+        <w:t>:</w:t>
       </w:r>
     </w:p>
     <w:p>
@@ -525,6 +594,15 @@
           <w:rFonts w:ascii="Times New Roman" w:hAnsi="Times New Roman" w:cs="Times New Roman"/>
         </w:rPr>
       </w:pPr>
+    </w:p>
+    <w:p>
+      <w:pPr>
+        <w:ind w:left="720"/>
+        <w:jc w:val="both"/>
+        <w:rPr>
+          <w:rFonts w:ascii="Times New Roman" w:hAnsi="Times New Roman" w:cs="Times New Roman"/>
+        </w:rPr>
+      </w:pPr>
       <w:r>
         <w:rPr>
           <w:rFonts w:ascii="Times New Roman" w:hAnsi="Times New Roman" w:cs="Times New Roman"/>
@@ -559,17 +637,14 @@
         <w:rPr>
           <w:rFonts w:ascii="Times New Roman" w:hAnsi="Times New Roman" w:cs="Times New Roman"/>
         </w:rPr>
-        <w:t>These factors are all that are required to understand the rewards that the smartcab will receive; that is why we will use only those states that can be reached by these factors.</w:t>
+        <w:t xml:space="preserve">Another possible factor to consider is the time remaining for </w:t>
       </w:r>
-    </w:p>
-    <w:p>
-      <w:pPr>
-        <w:ind w:left="720"/>
-        <w:jc w:val="both"/>
+      <w:r>
         <w:rPr>
           <w:rFonts w:ascii="Times New Roman" w:hAnsi="Times New Roman" w:cs="Times New Roman"/>
         </w:rPr>
-      </w:pPr>
+        <w:t>each trial run (the ‘deadline’).  Adding time remaining would increase the state space significantly as the program would interpret each of the possible states mentioned above as unique even if all that has changed is the time remaining.  Since the objective is to reach the destination as soon as possible, it does not matter how much time is remaining since the smartcab should make the optimal choice, obeying all traffic rules, regardless of the time remaining.  As a result, we shall ignore the time remaining variable.</w:t>
+      </w:r>
     </w:p>
     <w:p>
       <w:pPr>
@@ -587,7 +662,6 @@
         <w:rPr>
           <w:rFonts w:ascii="Times New Roman" w:hAnsi="Times New Roman" w:cs="Times New Roman"/>
         </w:rPr>
-        <w:lastRenderedPageBreak/>
         <w:t>The number of states is still quite large and we may require additional trials to reach them.  However, the Q-learner will still be able to learn how to respond to states that occur more frequently and therefore perform well under most circumstances.  As more states are visited, it should learn the appropriate moves under all possible scenarios.</w:t>
       </w:r>
     </w:p>
@@ -19640,8 +19714,6 @@
         </w:rPr>
         <w:t>In summary, as the number of trials goes to infinity, we can be confident that the policy will converge to the optimal policy.</w:t>
       </w:r>
-      <w:bookmarkStart w:id="0" w:name="_GoBack"/>
-      <w:bookmarkEnd w:id="0"/>
     </w:p>
     <w:sectPr>
       <w:pgSz w:w="12240" w:h="15840"/>
@@ -19771,7 +19843,7 @@
   <w:abstractNum w:abstractNumId="1">
     <w:nsid w:val="4A7E7E78"/>
     <w:multiLevelType w:val="hybridMultilevel"/>
-    <w:tmpl w:val="4A5E7980"/>
+    <w:tmpl w:val="1D1E50A2"/>
     <w:lvl w:ilvl="0" w:tplc="0409000B">
       <w:start w:val="1"/>
       <w:numFmt w:val="bullet"/>

</xml_diff>